<commit_message>
Adding the selenium tests
</commit_message>
<xml_diff>
--- a/SnapdealTestPlan22_8_16.docx
+++ b/SnapdealTestPlan22_8_16.docx
@@ -6,7 +6,6 @@
       <w:pPr>
         <w:jc w:val="center"/>
       </w:pPr>
-      <w:bookmarkStart w:id="0" w:name="_GoBack"/>
       <w:r>
         <w:t xml:space="preserve">Test Plan document for </w:t>
       </w:r>
@@ -349,30 +348,20 @@
       <w:r>
         <w:t>Deal of the day</w:t>
       </w:r>
-    </w:p>
-    <w:p>
-      <w:pPr>
-        <w:pStyle w:val="ListParagraph"/>
-        <w:numPr>
-          <w:ilvl w:val="0"/>
-          <w:numId w:val="2"/>
-        </w:numPr>
-      </w:pPr>
-      <w:r>
+      <w:bookmarkStart w:id="0" w:name="_GoBack"/>
+      <w:bookmarkEnd w:id="0"/>
+    </w:p>
+    <w:p>
+      <w:pPr>
+        <w:rPr>
+          <w:b/>
+        </w:rPr>
+      </w:pPr>
+      <w:r>
+        <w:rPr>
+          <w:b/>
+        </w:rPr>
         <w:lastRenderedPageBreak/>
-        <w:t>Real Estate component</w:t>
-      </w:r>
-    </w:p>
-    <w:p>
-      <w:pPr>
-        <w:rPr>
-          <w:b/>
-        </w:rPr>
-      </w:pPr>
-      <w:r>
-        <w:rPr>
-          <w:b/>
-        </w:rPr>
         <w:t>Test Condition:</w:t>
       </w:r>
     </w:p>
@@ -511,7 +500,6 @@
         <w:t>Windows o/s</w:t>
       </w:r>
     </w:p>
-    <w:bookmarkEnd w:id="0"/>
     <w:p/>
     <w:sectPr>
       <w:pgSz w:w="12240" w:h="15840"/>

</xml_diff>